<commit_message>
Updated prod order notification email layout.
</commit_message>
<xml_diff>
--- a/BryanA-DevelopmentsApp/Objects/ReportLayouts/ProdOrderApproval.docx
+++ b/BryanA-DevelopmentsApp/Objects/ReportLayouts/ProdOrderApproval.docx
@@ -3,26 +3,462 @@
 <w:document xmlns:wpc="http://schemas.microsoft.com/office/word/2010/wordprocessingCanvas" xmlns:cx="http://schemas.microsoft.com/office/drawing/2014/chartex" xmlns:cx1="http://schemas.microsoft.com/office/drawing/2015/9/8/chartex" xmlns:cx2="http://schemas.microsoft.com/office/drawing/2015/10/21/chartex" xmlns:cx3="http://schemas.microsoft.com/office/drawing/2016/5/9/chartex" xmlns:cx4="http://schemas.microsoft.com/office/drawing/2016/5/10/chartex" xmlns:cx5="http://schemas.microsoft.com/office/drawing/2016/5/11/chartex" xmlns:cx6="http://schemas.microsoft.com/office/drawing/2016/5/12/chartex" xmlns:cx7="http://schemas.microsoft.com/office/drawing/2016/5/13/chartex" xmlns:cx8="http://schemas.microsoft.com/office/drawing/2016/5/14/chartex" xmlns:mc="http://schemas.openxmlformats.org/markup-compatibility/2006" xmlns:aink="http://schemas.microsoft.com/office/drawing/2016/ink" xmlns:am3d="http://schemas.microsoft.com/office/drawing/2017/model3d" xmlns:o="urn:schemas-microsoft-com:office:office" xmlns:oel="http://schemas.microsoft.com/office/2019/extlst" xmlns:r="http://schemas.openxmlformats.org/officeDocument/2006/relationships" xmlns:m="http://schemas.openxmlformats.org/officeDocument/2006/math" xmlns:v="urn:schemas-microsoft-com:vml" xmlns:wp14="http://schemas.microsoft.com/office/word/2010/wordprocessingDrawing" xmlns:wp="http://schemas.openxmlformats.org/drawingml/2006/wordprocessingDrawing" xmlns:w10="urn:schemas-microsoft-com:office:word" xmlns:w="http://schemas.openxmlformats.org/wordprocessingml/2006/main" xmlns:w14="http://schemas.microsoft.com/office/word/2010/wordml" xmlns:w15="http://schemas.microsoft.com/office/word/2012/wordml" xmlns:w16cex="http://schemas.microsoft.com/office/word/2018/wordml/cex" xmlns:w16cid="http://schemas.microsoft.com/office/word/2016/wordml/cid" xmlns:w16="http://schemas.microsoft.com/office/word/2018/wordml" xmlns:w16du="http://schemas.microsoft.com/office/word/2023/wordml/word16du" xmlns:w16sdtdh="http://schemas.microsoft.com/office/word/2020/wordml/sdtdatahash" xmlns:w16se="http://schemas.microsoft.com/office/word/2015/wordml/symex" xmlns:wpg="http://schemas.microsoft.com/office/word/2010/wordprocessingGroup" xmlns:wpi="http://schemas.microsoft.com/office/word/2010/wordprocessingInk" xmlns:wne="http://schemas.microsoft.com/office/word/2006/wordml" xmlns:wps="http://schemas.microsoft.com/office/word/2010/wordprocessingShape" mc:Ignorable="w14 w15 w16se w16cid w16 w16cex w16sdtdh w16du wp14">
   <w:body>
     <w:p>
+      <w:pPr>
+        <w:spacing w:line="259" w:lineRule="auto"/>
+        <w:rPr>
+          <w:rFonts w:ascii="Segoe UI" w:hAnsi="Segoe UI" w:cs="Segoe UI"/>
+          <w:color w:val="969696"/>
+          <w:sz w:val="20"/>
+          <w:szCs w:val="20"/>
+        </w:rPr>
+      </w:pPr>
       <w:r>
-        <w:t xml:space="preserve">Order No: </w:t>
+        <w:rPr>
+          <w:rFonts w:ascii="Segoe UI" w:hAnsi="Segoe UI" w:cs="Segoe UI"/>
+          <w:color w:val="969696"/>
+          <w:sz w:val="20"/>
+          <w:szCs w:val="20"/>
+        </w:rPr>
+        <w:t xml:space="preserve">Hello </w:t>
       </w:r>
       <w:sdt>
         <w:sdtPr>
-          <w:id w:val="555053876"/>
+          <w:rPr>
+            <w:rFonts w:ascii="Segoe UI" w:hAnsi="Segoe UI" w:cs="Segoe UI"/>
+            <w:color w:val="969696"/>
+            <w:sz w:val="20"/>
+            <w:szCs w:val="20"/>
+          </w:rPr>
+          <w:alias w:val="#Nav: /SalesHeader/Username"/>
+          <w:tag w:val="#Nav: BA Prod. Order Approval/50089"/>
+          <w:id w:val="-811799086"/>
+          <w:placeholder>
+            <w:docPart w:val="A576D4CC4ECA495D9959CF4F7BC8AA0A"/>
+          </w:placeholder>
+          <w:dataBinding w:prefixMappings="xmlns:ns0='urn:microsoft-dynamics-nav/reports/BA Prod. Order Approval/50089/'" w:xpath="/ns0:NavWordReportXmlPart[1]/ns0:SalesHeader[1]/ns0:Username[1]" w:storeItemID="{B9963DF2-3DD4-401D-8284-D8B0C1A69617}"/>
+          <w:text/>
+        </w:sdtPr>
+        <w:sdtContent>
+          <w:r>
+            <w:rPr>
+              <w:rFonts w:ascii="Segoe UI" w:hAnsi="Segoe UI" w:cs="Segoe UI"/>
+              <w:color w:val="969696"/>
+              <w:sz w:val="20"/>
+              <w:szCs w:val="20"/>
+            </w:rPr>
+            <w:t>Username</w:t>
+          </w:r>
+        </w:sdtContent>
+      </w:sdt>
+    </w:p>
+    <w:p>
+      <w:pPr>
+        <w:rPr>
+          <w:color w:val="969696"/>
+        </w:rPr>
+      </w:pPr>
+      <w:r>
+        <w:rPr>
+          <w:rFonts w:ascii="Segoe UI" w:hAnsi="Segoe UI" w:cs="Segoe UI"/>
+          <w:color w:val="969696"/>
+          <w:sz w:val="20"/>
+          <w:szCs w:val="20"/>
+        </w:rPr>
+        <w:t xml:space="preserve">You are registered to receive notifications related to </w:t>
+      </w:r>
+      <w:sdt>
+        <w:sdtPr>
+          <w:rPr>
+            <w:rFonts w:ascii="Segoe UI" w:hAnsi="Segoe UI" w:cs="Segoe UI"/>
+            <w:color w:val="969696"/>
+            <w:sz w:val="20"/>
+            <w:szCs w:val="20"/>
+          </w:rPr>
+          <w:alias w:val="#Nav: /SalesHeader/CompanyName"/>
+          <w:tag w:val="#Nav: BA Prod. Order Approval/50089"/>
+          <w:id w:val="-1150513000"/>
           <w:placeholder>
             <w:docPart w:val="DefaultPlaceholder_-1854013440"/>
           </w:placeholder>
-          <w:dataBinding w:prefixMappings="xmlns:ns0='urn:microsoft-dynamics-nav/reports/BA Prod. Order Approval/50089/'" w:xpath="/ns0:NavWordReportXmlPart[1]/ns0:SalesHeader[1]/ns0:No[1]" w:storeItemID="{B9963DF2-3DD4-401D-8284-D8B0C1A69617}"/>
+          <w:dataBinding w:prefixMappings="xmlns:ns0='urn:microsoft-dynamics-nav/reports/BA Prod. Order Approval/50089/'" w:xpath="/ns0:NavWordReportXmlPart[1]/ns0:SalesHeader[1]/ns0:CompanyName[1]" w:storeItemID="{B9963DF2-3DD4-401D-8284-D8B0C1A69617}"/>
           <w:text/>
-          <w:alias w:val="#Nav: /SalesHeader/No"/>
-          <w:tag w:val="#Nav: BA Prod. Order Approval/50089"/>
         </w:sdtPr>
         <w:sdtContent>
+          <w:proofErr w:type="spellStart"/>
           <w:r>
-            <w:t>No</w:t>
+            <w:rPr>
+              <w:rFonts w:ascii="Segoe UI" w:hAnsi="Segoe UI" w:cs="Segoe UI"/>
+              <w:color w:val="969696"/>
+              <w:sz w:val="20"/>
+              <w:szCs w:val="20"/>
+            </w:rPr>
+            <w:t>CompanyName</w:t>
           </w:r>
+          <w:proofErr w:type="spellEnd"/>
         </w:sdtContent>
       </w:sdt>
+      <w:r>
+        <w:rPr>
+          <w:color w:val="969696"/>
+        </w:rPr>
+        <w:br/>
+      </w:r>
+      <w:r>
+        <w:rPr>
+          <w:rFonts w:ascii="Segoe UI" w:hAnsi="Segoe UI" w:cs="Segoe UI"/>
+          <w:color w:val="969696"/>
+          <w:sz w:val="20"/>
+          <w:szCs w:val="20"/>
+        </w:rPr>
+        <w:t>This is a message to notify you that:</w:t>
+      </w:r>
+    </w:p>
+    <w:tbl>
+      <w:tblPr>
+        <w:tblStyle w:val="TableGrid"/>
+        <w:tblW w:w="0" w:type="auto"/>
+        <w:tblBorders>
+          <w:left w:val="none" w:sz="0" w:space="0" w:color="auto"/>
+          <w:right w:val="none" w:sz="0" w:space="0" w:color="auto"/>
+          <w:insideH w:val="none" w:sz="0" w:space="0" w:color="auto"/>
+          <w:insideV w:val="none" w:sz="0" w:space="0" w:color="auto"/>
+        </w:tblBorders>
+        <w:tblLook w:val="04A0" w:firstRow="1" w:lastRow="0" w:firstColumn="1" w:lastColumn="0" w:noHBand="0" w:noVBand="1"/>
+      </w:tblPr>
+      <w:tblGrid>
+        <w:gridCol w:w="4814"/>
+        <w:gridCol w:w="4814"/>
+      </w:tblGrid>
+      <w:tr>
+        <w:trPr>
+          <w:trHeight w:val="432"/>
+        </w:trPr>
+        <w:tc>
+          <w:tcPr>
+            <w:tcW w:w="9628" w:type="dxa"/>
+            <w:gridSpan w:val="2"/>
+            <w:vAlign w:val="center"/>
+          </w:tcPr>
+          <w:p>
+            <w:pPr>
+              <w:spacing w:line="200" w:lineRule="exact"/>
+              <w:rPr>
+                <w:rFonts w:ascii="Segoe UI" w:hAnsi="Segoe UI" w:cs="Segoe UI"/>
+                <w:sz w:val="20"/>
+                <w:szCs w:val="20"/>
+              </w:rPr>
+            </w:pPr>
+            <w:r>
+              <w:rPr>
+                <w:rFonts w:ascii="Calibri Light" w:hAnsi="Calibri Light" w:cs="Calibri Light"/>
+                <w:color w:val="0070C0"/>
+                <w:sz w:val="26"/>
+                <w:szCs w:val="26"/>
+              </w:rPr>
+              <w:t xml:space="preserve">Sales Order </w:t>
+            </w:r>
+            <w:sdt>
+              <w:sdtPr>
+                <w:rPr>
+                  <w:rFonts w:ascii="Calibri Light" w:hAnsi="Calibri Light" w:cs="Calibri Light"/>
+                  <w:color w:val="0070C0"/>
+                  <w:sz w:val="26"/>
+                  <w:szCs w:val="26"/>
+                </w:rPr>
+                <w:alias w:val="#Nav: /SalesHeader/No"/>
+                <w:tag w:val="#Nav: BA Prod. Order Approval/50089"/>
+                <w:id w:val="555053876"/>
+                <w:placeholder>
+                  <w:docPart w:val="9325301B213E4F2E91E5780082E12BB4"/>
+                </w:placeholder>
+                <w:dataBinding w:prefixMappings="xmlns:ns0='urn:microsoft-dynamics-nav/reports/BA Prod. Order Approval/50089/'" w:xpath="/ns0:NavWordReportXmlPart[1]/ns0:SalesHeader[1]/ns0:No[1]" w:storeItemID="{B9963DF2-3DD4-401D-8284-D8B0C1A69617}"/>
+                <w:text/>
+              </w:sdtPr>
+              <w:sdtContent>
+                <w:r>
+                  <w:rPr>
+                    <w:rFonts w:ascii="Calibri Light" w:hAnsi="Calibri Light" w:cs="Calibri Light"/>
+                    <w:color w:val="0070C0"/>
+                    <w:sz w:val="26"/>
+                    <w:szCs w:val="26"/>
+                  </w:rPr>
+                  <w:t>No</w:t>
+                </w:r>
+              </w:sdtContent>
+            </w:sdt>
+            <w:r>
+              <w:rPr>
+                <w:rFonts w:ascii="Calibri Light" w:hAnsi="Calibri Light" w:cs="Calibri Light"/>
+                <w:color w:val="0070C0"/>
+                <w:sz w:val="26"/>
+                <w:szCs w:val="26"/>
+              </w:rPr>
+              <w:t xml:space="preserve"> </w:t>
+            </w:r>
+            <w:sdt>
+              <w:sdtPr>
+                <w:rPr>
+                  <w:rFonts w:ascii="Calibri Light" w:hAnsi="Calibri Light" w:cs="Calibri Light"/>
+                  <w:color w:val="0070C0"/>
+                  <w:sz w:val="26"/>
+                  <w:szCs w:val="26"/>
+                </w:rPr>
+                <w:alias w:val="#Nav: /SalesHeader/ApprovalAction"/>
+                <w:tag w:val="#Nav: BA Prod. Order Approval/50089"/>
+                <w:id w:val="1333873957"/>
+                <w:placeholder>
+                  <w:docPart w:val="9325301B213E4F2E91E5780082E12BB4"/>
+                </w:placeholder>
+                <w:dataBinding w:prefixMappings="xmlns:ns0='urn:microsoft-dynamics-nav/reports/BA Prod. Order Approval/50089/'" w:xpath="/ns0:NavWordReportXmlPart[1]/ns0:SalesHeader[1]/ns0:ApprovalAction[1]" w:storeItemID="{B9963DF2-3DD4-401D-8284-D8B0C1A69617}"/>
+                <w:text/>
+              </w:sdtPr>
+              <w:sdtContent>
+                <w:proofErr w:type="spellStart"/>
+                <w:r>
+                  <w:rPr>
+                    <w:rFonts w:ascii="Calibri Light" w:hAnsi="Calibri Light" w:cs="Calibri Light"/>
+                    <w:color w:val="0070C0"/>
+                    <w:sz w:val="26"/>
+                    <w:szCs w:val="26"/>
+                  </w:rPr>
+                  <w:t>ApprovalAction</w:t>
+                </w:r>
+                <w:proofErr w:type="spellEnd"/>
+              </w:sdtContent>
+            </w:sdt>
+          </w:p>
+        </w:tc>
+      </w:tr>
+      <w:tr>
+        <w:trPr>
+          <w:trHeight w:val="288"/>
+        </w:trPr>
+        <w:tc>
+          <w:tcPr>
+            <w:tcW w:w="4814" w:type="dxa"/>
+            <w:vAlign w:val="center"/>
+          </w:tcPr>
+          <w:p>
+            <w:pPr>
+              <w:spacing w:line="200" w:lineRule="exact"/>
+              <w:rPr>
+                <w:rFonts w:ascii="Segoe UI" w:hAnsi="Segoe UI" w:cs="Segoe UI"/>
+                <w:sz w:val="20"/>
+                <w:szCs w:val="20"/>
+              </w:rPr>
+            </w:pPr>
+            <w:r>
+              <w:rPr>
+                <w:rFonts w:ascii="Segoe UI" w:hAnsi="Segoe UI" w:cs="Segoe UI"/>
+                <w:sz w:val="20"/>
+                <w:szCs w:val="20"/>
+              </w:rPr>
+              <w:t xml:space="preserve">Customer: </w:t>
+            </w:r>
+            <w:sdt>
+              <w:sdtPr>
+                <w:rPr>
+                  <w:rFonts w:ascii="Segoe UI" w:hAnsi="Segoe UI" w:cs="Segoe UI"/>
+                  <w:sz w:val="20"/>
+                  <w:szCs w:val="20"/>
+                </w:rPr>
+                <w:alias w:val="#Nav: /SalesHeader/CustomerName"/>
+                <w:tag w:val="#Nav: BA Prod. Order Approval/50089"/>
+                <w:id w:val="1447267201"/>
+                <w:placeholder>
+                  <w:docPart w:val="EA249C57D5734A398C5BF9EDBB8ADA2D"/>
+                </w:placeholder>
+                <w:dataBinding w:prefixMappings="xmlns:ns0='urn:microsoft-dynamics-nav/reports/BA Prod. Order Approval/50089/'" w:xpath="/ns0:NavWordReportXmlPart[1]/ns0:SalesHeader[1]/ns0:CustomerName[1]" w:storeItemID="{B9963DF2-3DD4-401D-8284-D8B0C1A69617}"/>
+                <w:text/>
+              </w:sdtPr>
+              <w:sdtContent>
+                <w:proofErr w:type="spellStart"/>
+                <w:r>
+                  <w:rPr>
+                    <w:rFonts w:ascii="Segoe UI" w:hAnsi="Segoe UI" w:cs="Segoe UI"/>
+                    <w:sz w:val="20"/>
+                    <w:szCs w:val="20"/>
+                  </w:rPr>
+                  <w:t>CustomerName</w:t>
+                </w:r>
+                <w:proofErr w:type="spellEnd"/>
+              </w:sdtContent>
+            </w:sdt>
+            <w:r>
+              <w:rPr>
+                <w:rFonts w:ascii="Segoe UI" w:hAnsi="Segoe UI" w:cs="Segoe UI"/>
+                <w:sz w:val="20"/>
+                <w:szCs w:val="20"/>
+              </w:rPr>
+              <w:t xml:space="preserve"> (</w:t>
+            </w:r>
+            <w:proofErr w:type="spellStart"/>
+            <w:sdt>
+              <w:sdtPr>
+                <w:rPr>
+                  <w:rFonts w:ascii="Segoe UI" w:hAnsi="Segoe UI" w:cs="Segoe UI"/>
+                  <w:sz w:val="20"/>
+                  <w:szCs w:val="20"/>
+                </w:rPr>
+                <w:alias w:val="#Nav: /SalesHeader/CustomerNo"/>
+                <w:tag w:val="#Nav: BA Prod. Order Approval/50089"/>
+                <w:id w:val="-644123380"/>
+                <w:placeholder>
+                  <w:docPart w:val="EA249C57D5734A398C5BF9EDBB8ADA2D"/>
+                </w:placeholder>
+                <w:dataBinding w:prefixMappings="xmlns:ns0='urn:microsoft-dynamics-nav/reports/BA Prod. Order Approval/50089/'" w:xpath="/ns0:NavWordReportXmlPart[1]/ns0:SalesHeader[1]/ns0:CustomerNo[1]" w:storeItemID="{B9963DF2-3DD4-401D-8284-D8B0C1A69617}"/>
+                <w:text/>
+              </w:sdtPr>
+              <w:sdtContent>
+                <w:r>
+                  <w:rPr>
+                    <w:rFonts w:ascii="Segoe UI" w:hAnsi="Segoe UI" w:cs="Segoe UI"/>
+                    <w:sz w:val="20"/>
+                    <w:szCs w:val="20"/>
+                  </w:rPr>
+                  <w:t>CustomerNo</w:t>
+                </w:r>
+                <w:proofErr w:type="spellEnd"/>
+              </w:sdtContent>
+            </w:sdt>
+            <w:r>
+              <w:rPr>
+                <w:rFonts w:ascii="Segoe UI" w:hAnsi="Segoe UI" w:cs="Segoe UI"/>
+                <w:sz w:val="20"/>
+                <w:szCs w:val="20"/>
+              </w:rPr>
+              <w:t>)</w:t>
+            </w:r>
+          </w:p>
+        </w:tc>
+        <w:tc>
+          <w:tcPr>
+            <w:tcW w:w="4814" w:type="dxa"/>
+            <w:vAlign w:val="center"/>
+          </w:tcPr>
+          <w:sdt>
+            <w:sdtPr>
+              <w:rPr>
+                <w:rFonts w:ascii="Segoe UI" w:hAnsi="Segoe UI" w:cs="Segoe UI"/>
+                <w:color w:val="0070C0"/>
+                <w:sz w:val="20"/>
+                <w:szCs w:val="20"/>
+                <w:u w:val="single"/>
+              </w:rPr>
+              <w:alias w:val="#Nav: /SalesHeader/OrderLink_Url"/>
+              <w:tag w:val="#Nav: BA Prod. Order Approval/50089"/>
+              <w:id w:val="-1001430089"/>
+              <w:placeholder>
+                <w:docPart w:val="0933EDDE22A6480F94AF5BE53E88EDA2"/>
+              </w:placeholder>
+              <w:dataBinding w:prefixMappings="xmlns:ns0='urn:microsoft-dynamics-nav/reports/BA Prod. Order Approval/50089/'" w:xpath="/ns0:NavWordReportXmlPart[1]/ns0:SalesHeader[1]/ns0:OrderLink_Url[1]" w:storeItemID="{B9963DF2-3DD4-401D-8284-D8B0C1A69617}"/>
+              <w:text/>
+            </w:sdtPr>
+            <w:sdtContent>
+              <w:p>
+                <w:pPr>
+                  <w:spacing w:line="200" w:lineRule="exact"/>
+                  <w:rPr>
+                    <w:rFonts w:ascii="Segoe UI" w:hAnsi="Segoe UI" w:cs="Segoe UI"/>
+                    <w:color w:val="0070C0"/>
+                    <w:sz w:val="20"/>
+                    <w:szCs w:val="20"/>
+                    <w:u w:val="single"/>
+                  </w:rPr>
+                </w:pPr>
+                <w:proofErr w:type="spellStart"/>
+                <w:r>
+                  <w:rPr>
+                    <w:rFonts w:ascii="Segoe UI" w:hAnsi="Segoe UI" w:cs="Segoe UI"/>
+                    <w:color w:val="0070C0"/>
+                    <w:sz w:val="20"/>
+                    <w:szCs w:val="20"/>
+                    <w:u w:val="single"/>
+                  </w:rPr>
+                  <w:t>OrderLink_Url</w:t>
+                </w:r>
+                <w:proofErr w:type="spellEnd"/>
+              </w:p>
+            </w:sdtContent>
+          </w:sdt>
+        </w:tc>
+      </w:tr>
+      <w:tr>
+        <w:trPr>
+          <w:trHeight w:val="288"/>
+        </w:trPr>
+        <w:tc>
+          <w:tcPr>
+            <w:tcW w:w="4814" w:type="dxa"/>
+            <w:vAlign w:val="center"/>
+          </w:tcPr>
+          <w:sdt>
+            <w:sdtPr>
+              <w:rPr>
+                <w:rFonts w:ascii="Segoe UI" w:hAnsi="Segoe UI" w:cs="Segoe UI"/>
+                <w:sz w:val="20"/>
+                <w:szCs w:val="20"/>
+              </w:rPr>
+              <w:alias w:val="#Nav: /SalesHeader/RejectReason"/>
+              <w:tag w:val="#Nav: BA Prod. Order Approval/50089"/>
+              <w:id w:val="-2015292917"/>
+              <w:placeholder>
+                <w:docPart w:val="DE6BC01E14DB443282AA322B8A5F4EEF"/>
+              </w:placeholder>
+              <w:dataBinding w:prefixMappings="xmlns:ns0='urn:microsoft-dynamics-nav/reports/BA Prod. Order Approval/50089/'" w:xpath="/ns0:NavWordReportXmlPart[1]/ns0:SalesHeader[1]/ns0:RejectReason[1]" w:storeItemID="{B9963DF2-3DD4-401D-8284-D8B0C1A69617}"/>
+              <w:text/>
+            </w:sdtPr>
+            <w:sdtContent>
+              <w:p>
+                <w:pPr>
+                  <w:spacing w:line="200" w:lineRule="exact"/>
+                  <w:rPr>
+                    <w:rFonts w:ascii="Segoe UI" w:hAnsi="Segoe UI" w:cs="Segoe UI"/>
+                    <w:sz w:val="20"/>
+                    <w:szCs w:val="20"/>
+                  </w:rPr>
+                </w:pPr>
+                <w:proofErr w:type="spellStart"/>
+                <w:r>
+                  <w:rPr>
+                    <w:rFonts w:ascii="Segoe UI" w:hAnsi="Segoe UI" w:cs="Segoe UI"/>
+                    <w:sz w:val="20"/>
+                    <w:szCs w:val="20"/>
+                  </w:rPr>
+                  <w:t>RejectReason</w:t>
+                </w:r>
+                <w:proofErr w:type="spellEnd"/>
+              </w:p>
+            </w:sdtContent>
+          </w:sdt>
+        </w:tc>
+        <w:tc>
+          <w:tcPr>
+            <w:tcW w:w="4814" w:type="dxa"/>
+            <w:vAlign w:val="center"/>
+          </w:tcPr>
+          <w:p>
+            <w:pPr>
+              <w:spacing w:line="200" w:lineRule="exact"/>
+              <w:rPr>
+                <w:rFonts w:ascii="Segoe UI" w:hAnsi="Segoe UI" w:cs="Segoe UI"/>
+                <w:sz w:val="20"/>
+                <w:szCs w:val="20"/>
+              </w:rPr>
+            </w:pPr>
+          </w:p>
+        </w:tc>
+      </w:tr>
+    </w:tbl>
+    <w:p>
+      <w:pPr>
+        <w:spacing w:line="200" w:lineRule="exact"/>
+        <w:rPr>
+          <w:rFonts w:ascii="Segoe UI" w:hAnsi="Segoe UI" w:cs="Segoe UI"/>
+          <w:sz w:val="20"/>
+          <w:szCs w:val="20"/>
+        </w:rPr>
+      </w:pPr>
     </w:p>
     <w:sectPr>
       <w:pgSz w:w="11906" w:h="16838"/>
@@ -472,6 +908,25 @@
       <w:color w:val="666666"/>
     </w:rPr>
   </w:style>
+  <w:style w:type="table" w:styleId="TableGrid">
+    <w:name w:val="Table Grid"/>
+    <w:basedOn w:val="TableNormal"/>
+    <w:uiPriority w:val="39"/>
+    <w:rsid w:val="006311DC"/>
+    <w:pPr>
+      <w:spacing w:after="0" w:line="240" w:lineRule="auto"/>
+    </w:pPr>
+    <w:tblPr>
+      <w:tblBorders>
+        <w:top w:val="single" w:sz="4" w:space="0" w:color="auto"/>
+        <w:left w:val="single" w:sz="4" w:space="0" w:color="auto"/>
+        <w:bottom w:val="single" w:sz="4" w:space="0" w:color="auto"/>
+        <w:right w:val="single" w:sz="4" w:space="0" w:color="auto"/>
+        <w:insideH w:val="single" w:sz="4" w:space="0" w:color="auto"/>
+        <w:insideV w:val="single" w:sz="4" w:space="0" w:color="auto"/>
+      </w:tblBorders>
+    </w:tblPr>
+  </w:style>
 </w:styles>
 </file>
 
@@ -504,6 +959,151 @@
         </w:p>
       </w:docPartBody>
     </w:docPart>
+    <w:docPart>
+      <w:docPartPr>
+        <w:name w:val="A576D4CC4ECA495D9959CF4F7BC8AA0A"/>
+        <w:category>
+          <w:name w:val="General"/>
+          <w:gallery w:val="placeholder"/>
+        </w:category>
+        <w:types>
+          <w:type w:val="bbPlcHdr"/>
+        </w:types>
+        <w:behaviors>
+          <w:behavior w:val="content"/>
+        </w:behaviors>
+        <w:guid w:val="{53311E97-7B87-4129-9913-27F314A80B7E}"/>
+      </w:docPartPr>
+      <w:docPartBody>
+        <w:p>
+          <w:pPr>
+            <w:pStyle w:val="A576D4CC4ECA495D9959CF4F7BC8AA0A"/>
+          </w:pPr>
+          <w:r>
+            <w:rPr>
+              <w:rStyle w:val="PlaceholderText"/>
+            </w:rPr>
+            <w:t>Click or tap here to enter text.</w:t>
+          </w:r>
+        </w:p>
+      </w:docPartBody>
+    </w:docPart>
+    <w:docPart>
+      <w:docPartPr>
+        <w:name w:val="EA249C57D5734A398C5BF9EDBB8ADA2D"/>
+        <w:category>
+          <w:name w:val="General"/>
+          <w:gallery w:val="placeholder"/>
+        </w:category>
+        <w:types>
+          <w:type w:val="bbPlcHdr"/>
+        </w:types>
+        <w:behaviors>
+          <w:behavior w:val="content"/>
+        </w:behaviors>
+        <w:guid w:val="{69532DE0-4629-4ECB-9E52-A3722E88F411}"/>
+      </w:docPartPr>
+      <w:docPartBody>
+        <w:p>
+          <w:pPr>
+            <w:pStyle w:val="EA249C57D5734A398C5BF9EDBB8ADA2D"/>
+          </w:pPr>
+          <w:r>
+            <w:rPr>
+              <w:rStyle w:val="PlaceholderText"/>
+            </w:rPr>
+            <w:t>Click or tap here to enter text.</w:t>
+          </w:r>
+        </w:p>
+      </w:docPartBody>
+    </w:docPart>
+    <w:docPart>
+      <w:docPartPr>
+        <w:name w:val="9325301B213E4F2E91E5780082E12BB4"/>
+        <w:category>
+          <w:name w:val="General"/>
+          <w:gallery w:val="placeholder"/>
+        </w:category>
+        <w:types>
+          <w:type w:val="bbPlcHdr"/>
+        </w:types>
+        <w:behaviors>
+          <w:behavior w:val="content"/>
+        </w:behaviors>
+        <w:guid w:val="{A4410C12-C681-4597-84B9-234843F424EB}"/>
+      </w:docPartPr>
+      <w:docPartBody>
+        <w:p>
+          <w:pPr>
+            <w:pStyle w:val="9325301B213E4F2E91E5780082E12BB4"/>
+          </w:pPr>
+          <w:r>
+            <w:rPr>
+              <w:rStyle w:val="PlaceholderText"/>
+            </w:rPr>
+            <w:t>Click or tap here to enter text.</w:t>
+          </w:r>
+        </w:p>
+      </w:docPartBody>
+    </w:docPart>
+    <w:docPart>
+      <w:docPartPr>
+        <w:name w:val="0933EDDE22A6480F94AF5BE53E88EDA2"/>
+        <w:category>
+          <w:name w:val="General"/>
+          <w:gallery w:val="placeholder"/>
+        </w:category>
+        <w:types>
+          <w:type w:val="bbPlcHdr"/>
+        </w:types>
+        <w:behaviors>
+          <w:behavior w:val="content"/>
+        </w:behaviors>
+        <w:guid w:val="{F602F520-F348-4842-80FF-9FE1C92A8A1C}"/>
+      </w:docPartPr>
+      <w:docPartBody>
+        <w:p>
+          <w:pPr>
+            <w:pStyle w:val="0933EDDE22A6480F94AF5BE53E88EDA2"/>
+          </w:pPr>
+          <w:r>
+            <w:rPr>
+              <w:rStyle w:val="PlaceholderText"/>
+            </w:rPr>
+            <w:t>Click or tap here to enter text.</w:t>
+          </w:r>
+        </w:p>
+      </w:docPartBody>
+    </w:docPart>
+    <w:docPart>
+      <w:docPartPr>
+        <w:name w:val="DE6BC01E14DB443282AA322B8A5F4EEF"/>
+        <w:category>
+          <w:name w:val="General"/>
+          <w:gallery w:val="placeholder"/>
+        </w:category>
+        <w:types>
+          <w:type w:val="bbPlcHdr"/>
+        </w:types>
+        <w:behaviors>
+          <w:behavior w:val="content"/>
+        </w:behaviors>
+        <w:guid w:val="{084C07A8-2571-423E-AF08-5867334EDEF1}"/>
+      </w:docPartPr>
+      <w:docPartBody>
+        <w:p>
+          <w:pPr>
+            <w:pStyle w:val="DE6BC01E14DB443282AA322B8A5F4EEF"/>
+          </w:pPr>
+          <w:r>
+            <w:rPr>
+              <w:rStyle w:val="PlaceholderText"/>
+            </w:rPr>
+            <w:t>Click or tap here to enter text.</w:t>
+          </w:r>
+        </w:p>
+      </w:docPartBody>
+    </w:docPart>
   </w:docParts>
 </w:glossaryDocument>
 </file>
@@ -524,6 +1124,20 @@
     <w:family w:val="roman"/>
     <w:pitch w:val="variable"/>
     <w:sig w:usb0="E0002EFF" w:usb1="C000785B" w:usb2="00000009" w:usb3="00000000" w:csb0="000001FF" w:csb1="00000000"/>
+  </w:font>
+  <w:font w:name="Segoe UI">
+    <w:panose1 w:val="020B0502040204020203"/>
+    <w:charset w:val="00"/>
+    <w:family w:val="swiss"/>
+    <w:pitch w:val="variable"/>
+    <w:sig w:usb0="E4002EFF" w:usb1="C000E47F" w:usb2="00000009" w:usb3="00000000" w:csb0="000001FF" w:csb1="00000000"/>
+  </w:font>
+  <w:font w:name="Calibri Light">
+    <w:panose1 w:val="020F0302020204030204"/>
+    <w:charset w:val="00"/>
+    <w:family w:val="swiss"/>
+    <w:pitch w:val="variable"/>
+    <w:sig w:usb0="E0002AFF" w:usb1="C000247B" w:usb2="00000009" w:usb3="00000000" w:csb0="000001FF" w:csb1="00000000"/>
   </w:font>
   <w:font w:name="Aptos Display">
     <w:altName w:val="Calibri"/>
@@ -552,8 +1166,37 @@
   </w:compat>
   <w:rsids>
     <w:rsidRoot w:val="008B64C8"/>
+    <w:rsid w:val="000323A0"/>
+    <w:rsid w:val="00037A0B"/>
+    <w:rsid w:val="000E384A"/>
     <w:rsid w:val="001531C5"/>
+    <w:rsid w:val="001D29DA"/>
+    <w:rsid w:val="001F72A8"/>
+    <w:rsid w:val="002433CF"/>
+    <w:rsid w:val="003D4A0F"/>
+    <w:rsid w:val="0040360E"/>
+    <w:rsid w:val="00475A5F"/>
+    <w:rsid w:val="0051579E"/>
+    <w:rsid w:val="00547A66"/>
+    <w:rsid w:val="005F6332"/>
+    <w:rsid w:val="00627D2E"/>
+    <w:rsid w:val="00635122"/>
+    <w:rsid w:val="006B615C"/>
+    <w:rsid w:val="006B7A00"/>
+    <w:rsid w:val="00790C7D"/>
+    <w:rsid w:val="008621FF"/>
     <w:rsid w:val="008B64C8"/>
+    <w:rsid w:val="009072FD"/>
+    <w:rsid w:val="00B86D5B"/>
+    <w:rsid w:val="00C033A8"/>
+    <w:rsid w:val="00C160C7"/>
+    <w:rsid w:val="00CB6CB7"/>
+    <w:rsid w:val="00D92400"/>
+    <w:rsid w:val="00DF29AF"/>
+    <w:rsid w:val="00E26F24"/>
+    <w:rsid w:val="00E76C24"/>
+    <w:rsid w:val="00F6449C"/>
+    <w:rsid w:val="00F80351"/>
     <w:rsid w:val="00FA48B4"/>
   </w:rsids>
   <m:mathPr>
@@ -1010,10 +1653,30 @@
     <w:basedOn w:val="DefaultParagraphFont"/>
     <w:uiPriority w:val="99"/>
     <w:semiHidden/>
-    <w:rsid w:val="008B64C8"/>
+    <w:rsid w:val="000E384A"/>
     <w:rPr>
-      <w:color w:val="666666"/>
+      <w:color w:val="808080"/>
     </w:rPr>
+  </w:style>
+  <w:style w:type="paragraph" w:customStyle="1" w:styleId="DE6BC01E14DB443282AA322B8A5F4EEF">
+    <w:name w:val="DE6BC01E14DB443282AA322B8A5F4EEF"/>
+    <w:rsid w:val="000E384A"/>
+  </w:style>
+  <w:style w:type="paragraph" w:customStyle="1" w:styleId="A576D4CC4ECA495D9959CF4F7BC8AA0A">
+    <w:name w:val="A576D4CC4ECA495D9959CF4F7BC8AA0A"/>
+    <w:rsid w:val="00CB6CB7"/>
+  </w:style>
+  <w:style w:type="paragraph" w:customStyle="1" w:styleId="EA249C57D5734A398C5BF9EDBB8ADA2D">
+    <w:name w:val="EA249C57D5734A398C5BF9EDBB8ADA2D"/>
+    <w:rsid w:val="00B86D5B"/>
+  </w:style>
+  <w:style w:type="paragraph" w:customStyle="1" w:styleId="9325301B213E4F2E91E5780082E12BB4">
+    <w:name w:val="9325301B213E4F2E91E5780082E12BB4"/>
+    <w:rsid w:val="00DF29AF"/>
+  </w:style>
+  <w:style w:type="paragraph" w:customStyle="1" w:styleId="0933EDDE22A6480F94AF5BE53E88EDA2">
+    <w:name w:val="0933EDDE22A6480F94AF5BE53E88EDA2"/>
+    <w:rsid w:val="00DF29AF"/>
   </w:style>
 </w:styles>
 </file>
@@ -1324,7 +1987,23 @@
  
      < S a l e s H e a d e r >   
+         < A p p r o v a l A c t i o n > A p p r o v a l A c t i o n < / A p p r o v a l A c t i o n > + 
+         < C o m p a n y N a m e > C o m p a n y N a m e < / C o m p a n y N a m e > + 
+         < C u s t o m e r N a m e > C u s t o m e r N a m e < / C u s t o m e r N a m e > + 
+         < C u s t o m e r N o > C u s t o m e r N o < / C u s t o m e r N o > + 
          < N o > N o < / N o > + 
+         < O r d e r L i n k _ U r l > O r d e r L i n k _ U r l < / O r d e r L i n k _ U r l > + 
+         < O r d e r L i n k _ U r l T e x t > O r d e r L i n k _ U r l T e x t < / O r d e r L i n k _ U r l T e x t > + 
+         < R e j e c t R e a s o n > R e j e c t R e a s o n < / R e j e c t R e a s o n > + 
+         < U s e r n a m e > U s e r n a m e < / U s e r n a m e >   
      < / S a l e s H e a d e r >   

</xml_diff>

<commit_message>
Added code to send Invoice Request email.
</commit_message>
<xml_diff>
--- a/BryanA-DevelopmentsApp/Objects/ReportLayouts/ProdOrderApproval.docx
+++ b/BryanA-DevelopmentsApp/Objects/ReportLayouts/ProdOrderApproval.docx
@@ -118,10 +118,10 @@
         <w:tblStyle w:val="TableGrid"/>
         <w:tblW w:w="0" w:type="auto"/>
         <w:tblBorders>
-          <w:left w:val="none" w:sz="0" w:space="0" w:color="auto"/>
-          <w:right w:val="none" w:sz="0" w:space="0" w:color="auto"/>
-          <w:insideH w:val="none" w:sz="0" w:space="0" w:color="auto"/>
-          <w:insideV w:val="none" w:sz="0" w:space="0" w:color="auto"/>
+          <w:left w:val="none" w:color="auto" w:sz="0" w:space="0"/>
+          <w:right w:val="none" w:color="auto" w:sz="0" w:space="0"/>
+          <w:insideH w:val="none" w:color="auto" w:sz="0" w:space="0"/>
+          <w:insideV w:val="none" w:color="auto" w:sz="0" w:space="0"/>
         </w:tblBorders>
         <w:tblLook w:val="04A0" w:firstRow="1" w:lastRow="0" w:firstColumn="1" w:lastColumn="0" w:noHBand="0" w:noVBand="1"/>
       </w:tblPr>
@@ -226,6 +226,74 @@
                 <w:proofErr w:type="spellEnd"/>
               </w:sdtContent>
             </w:sdt>
+          </w:p>
+        </w:tc>
+      </w:tr>
+      <w:tr>
+        <w:trPr>
+          <w:trHeight w:val="288"/>
+        </w:trPr>
+        <w:sdt>
+          <w:sdtPr>
+            <w:rPr>
+              <w:rFonts w:ascii="Segoe UI" w:hAnsi="Segoe UI" w:cs="Segoe UI"/>
+              <w:sz w:val="20"/>
+              <w:szCs w:val="20"/>
+            </w:rPr>
+            <w:id w:val="1483504697"/>
+            <w:placeholder>
+              <w:docPart w:val="DefaultPlaceholder_-1854013440"/>
+            </w:placeholder>
+            <w:dataBinding w:prefixMappings="xmlns:ns0='urn:microsoft-dynamics-nav/reports/BA Prod. Order Approval/50089/'" w:xpath="/ns0:NavWordReportXmlPart[1]/ns0:SalesHeader[1]/ns0:AmountText[1]" w:storeItemID="{B9963DF2-3DD4-401D-8284-D8B0C1A69617}"/>
+            <w:text/>
+            <w:alias w:val="#Nav: /SalesHeader/AmountText"/>
+            <w:tag w:val="#Nav: BA Prod. Order Approval/50089"/>
+          </w:sdtPr>
+          <w:sdtContent>
+            <w:tc>
+              <w:tcPr>
+                <w:tcW w:w="4814" w:type="dxa"/>
+                <w:vAlign w:val="center"/>
+              </w:tcPr>
+              <w:p>
+                <w:pPr>
+                  <w:spacing w:line="200" w:lineRule="exact"/>
+                  <w:rPr>
+                    <w:rFonts w:ascii="Segoe UI" w:hAnsi="Segoe UI" w:cs="Segoe UI"/>
+                    <w:sz w:val="20"/>
+                    <w:szCs w:val="20"/>
+                  </w:rPr>
+                </w:pPr>
+                <w:proofErr w:type="spellStart"/>
+                <w:r>
+                  <w:rPr>
+                    <w:rFonts w:ascii="Segoe UI" w:hAnsi="Segoe UI" w:cs="Segoe UI"/>
+                    <w:sz w:val="20"/>
+                    <w:szCs w:val="20"/>
+                  </w:rPr>
+                  <w:t>AmountText</w:t>
+                </w:r>
+                <w:proofErr w:type="spellEnd"/>
+              </w:p>
+            </w:tc>
+          </w:sdtContent>
+        </w:sdt>
+        <w:tc>
+          <w:tcPr>
+            <w:tcW w:w="4814" w:type="dxa"/>
+            <w:vAlign w:val="center"/>
+          </w:tcPr>
+          <w:p>
+            <w:pPr>
+              <w:spacing w:line="200" w:lineRule="exact"/>
+              <w:rPr>
+                <w:rFonts w:ascii="Segoe UI" w:hAnsi="Segoe UI" w:cs="Segoe UI"/>
+                <w:color w:val="0070C0"/>
+                <w:sz w:val="20"/>
+                <w:szCs w:val="20"/>
+                <w:u w:val="single"/>
+              </w:rPr>
+            </w:pPr>
           </w:p>
         </w:tc>
       </w:tr>
@@ -1173,6 +1241,7 @@
     <w:rsid w:val="001D29DA"/>
     <w:rsid w:val="001F72A8"/>
     <w:rsid w:val="002433CF"/>
+    <w:rsid w:val="00366B88"/>
     <w:rsid w:val="003D4A0F"/>
     <w:rsid w:val="0040360E"/>
     <w:rsid w:val="00475A5F"/>
@@ -1187,6 +1256,8 @@
     <w:rsid w:val="008621FF"/>
     <w:rsid w:val="008B64C8"/>
     <w:rsid w:val="009072FD"/>
+    <w:rsid w:val="009D4870"/>
+    <w:rsid w:val="00A15DD0"/>
     <w:rsid w:val="00B86D5B"/>
     <w:rsid w:val="00C033A8"/>
     <w:rsid w:val="00C160C7"/>
@@ -1987,6 +2058,8 @@
  
      < S a l e s H e a d e r >   
+         < A m o u n t T e x t > A m o u n t T e x t < / A m o u n t T e x t > + 
          < A p p r o v a l A c t i o n > A p p r o v a l A c t i o n < / A p p r o v a l A c t i o n >   
          < C o m p a n y N a m e > C o m p a n y N a m e < / C o m p a n y N a m e > 
</xml_diff>

<commit_message>
Updated hyperlink text formatting.
</commit_message>
<xml_diff>
--- a/BryanA-DevelopmentsApp/Objects/ReportLayouts/ProdOrderApproval.docx
+++ b/BryanA-DevelopmentsApp/Objects/ReportLayouts/ProdOrderApproval.docx
@@ -118,10 +118,10 @@
         <w:tblStyle w:val="TableGrid"/>
         <w:tblW w:w="0" w:type="auto"/>
         <w:tblBorders>
-          <w:left w:val="none" w:color="auto" w:sz="0" w:space="0"/>
-          <w:right w:val="none" w:color="auto" w:sz="0" w:space="0"/>
-          <w:insideH w:val="none" w:color="auto" w:sz="0" w:space="0"/>
-          <w:insideV w:val="none" w:color="auto" w:sz="0" w:space="0"/>
+          <w:left w:val="none" w:sz="0" w:space="0" w:color="auto"/>
+          <w:right w:val="none" w:sz="0" w:space="0" w:color="auto"/>
+          <w:insideH w:val="none" w:sz="0" w:space="0" w:color="auto"/>
+          <w:insideV w:val="none" w:sz="0" w:space="0" w:color="auto"/>
         </w:tblBorders>
         <w:tblLook w:val="04A0" w:firstRow="1" w:lastRow="0" w:firstColumn="1" w:lastColumn="0" w:noHBand="0" w:noVBand="1"/>
       </w:tblPr>
@@ -240,14 +240,14 @@
               <w:sz w:val="20"/>
               <w:szCs w:val="20"/>
             </w:rPr>
+            <w:alias w:val="#Nav: /SalesHeader/AmountText"/>
+            <w:tag w:val="#Nav: BA Prod. Order Approval/50089"/>
             <w:id w:val="1483504697"/>
             <w:placeholder>
               <w:docPart w:val="DefaultPlaceholder_-1854013440"/>
             </w:placeholder>
             <w:dataBinding w:prefixMappings="xmlns:ns0='urn:microsoft-dynamics-nav/reports/BA Prod. Order Approval/50089/'" w:xpath="/ns0:NavWordReportXmlPart[1]/ns0:SalesHeader[1]/ns0:AmountText[1]" w:storeItemID="{B9963DF2-3DD4-401D-8284-D8B0C1A69617}"/>
             <w:text/>
-            <w:alias w:val="#Nav: /SalesHeader/AmountText"/>
-            <w:tag w:val="#Nav: BA Prod. Order Approval/50089"/>
           </w:sdtPr>
           <w:sdtContent>
             <w:tc>
@@ -938,6 +938,7 @@
   <w:style w:type="paragraph" w:default="1" w:styleId="Normal">
     <w:name w:val="Normal"/>
     <w:qFormat/>
+    <w:rsid w:val="002825EE"/>
   </w:style>
   <w:style w:type="character" w:default="1" w:styleId="DefaultParagraphFont">
     <w:name w:val="Default Paragraph Font"/>
@@ -994,6 +995,18 @@
         <w:insideV w:val="single" w:sz="4" w:space="0" w:color="auto"/>
       </w:tblBorders>
     </w:tblPr>
+  </w:style>
+  <w:style w:type="character" w:styleId="Hyperlink">
+    <w:name w:val="Hyperlink"/>
+    <w:basedOn w:val="DefaultParagraphFont"/>
+    <w:uiPriority w:val="99"/>
+    <w:semiHidden/>
+    <w:unhideWhenUsed/>
+    <w:rsid w:val="002825EE"/>
+    <w:rPr>
+      <w:color w:val="0070C0"/>
+      <w:u w:val="single"/>
+    </w:rPr>
   </w:style>
 </w:styles>
 </file>
@@ -1252,10 +1265,12 @@
     <w:rsid w:val="00635122"/>
     <w:rsid w:val="006B615C"/>
     <w:rsid w:val="006B7A00"/>
+    <w:rsid w:val="006C5A3D"/>
     <w:rsid w:val="00790C7D"/>
     <w:rsid w:val="008621FF"/>
     <w:rsid w:val="008B64C8"/>
     <w:rsid w:val="009072FD"/>
+    <w:rsid w:val="009B415A"/>
     <w:rsid w:val="009D4870"/>
     <w:rsid w:val="00A15DD0"/>
     <w:rsid w:val="00B86D5B"/>

</xml_diff>